<commit_message>
comment out p_min post req
</commit_message>
<xml_diff>
--- a/Project5/links.docx
+++ b/Project5/links.docx
@@ -19,6 +19,46 @@
             <w:rStyle w:val="Hyperlink"/>
           </w:rPr>
           <w:t>https://community.appinventor.mit.edu/t/how-to-calculate-the-difference-between-dates/11858/8</w:t>
+        </w:r>
+      </w:hyperlink>
+    </w:p>
+    <w:p>
+      <w:pPr>
+        <w:shd w:val="clear" w:color="auto" w:fill="FFFFFF"/>
+        <w:spacing w:after="0" w:line="288" w:lineRule="atLeast"/>
+        <w:outlineLvl w:val="0"/>
+        <w:rPr>
+          <w:rFonts w:ascii="Helvetica" w:eastAsia="Times New Roman" w:hAnsi="Helvetica" w:cs="Helvetica"/>
+          <w:b/>
+          <w:bCs/>
+          <w:color w:val="3A3A3A"/>
+          <w:kern w:val="36"/>
+          <w:sz w:val="54"/>
+          <w:szCs w:val="54"/>
+          <w:lang w:eastAsia="en-IN"/>
+        </w:rPr>
+      </w:pPr>
+      <w:r>
+        <w:rPr>
+          <w:rFonts w:ascii="Helvetica" w:eastAsia="Times New Roman" w:hAnsi="Helvetica" w:cs="Helvetica"/>
+          <w:b/>
+          <w:bCs/>
+          <w:color w:val="3A3A3A"/>
+          <w:kern w:val="36"/>
+          <w:sz w:val="54"/>
+          <w:szCs w:val="54"/>
+          <w:lang w:eastAsia="en-IN"/>
+        </w:rPr>
+        <w:t>ESP32 Publish Data to Cloud without Wi-Fi (TTGO T-Call ESP32 SIM800L)</w:t>
+      </w:r>
+    </w:p>
+    <w:p>
+      <w:hyperlink r:id="rId6" w:history="1">
+        <w:r>
+          <w:rPr>
+            <w:rStyle w:val="Hyperlink"/>
+          </w:rPr>
+          <w:t>https://randomnerdtutorials.com/esp32-sim800l-publish-data-to-cloud/</w:t>
         </w:r>
       </w:hyperlink>
     </w:p>
@@ -434,6 +474,27 @@
     <w:name w:val="Normal"/>
     <w:qFormat/>
   </w:style>
+  <w:style w:type="paragraph" w:styleId="Heading1">
+    <w:name w:val="heading 1"/>
+    <w:basedOn w:val="Normal"/>
+    <w:link w:val="Heading1Char"/>
+    <w:uiPriority w:val="9"/>
+    <w:qFormat/>
+    <w:rsid w:val="00515012"/>
+    <w:pPr>
+      <w:spacing w:before="100" w:beforeAutospacing="1" w:after="100" w:afterAutospacing="1" w:line="240" w:lineRule="auto"/>
+      <w:outlineLvl w:val="0"/>
+    </w:pPr>
+    <w:rPr>
+      <w:rFonts w:ascii="Times New Roman" w:eastAsia="Times New Roman" w:hAnsi="Times New Roman" w:cs="Times New Roman"/>
+      <w:b/>
+      <w:bCs/>
+      <w:kern w:val="36"/>
+      <w:sz w:val="48"/>
+      <w:szCs w:val="48"/>
+      <w:lang w:eastAsia="en-IN"/>
+    </w:rPr>
+  </w:style>
   <w:style w:type="character" w:default="1" w:styleId="DefaultParagraphFont">
     <w:name w:val="Default Paragraph Font"/>
     <w:uiPriority w:val="1"/>
@@ -482,6 +543,22 @@
     <w:rPr>
       <w:color w:val="605E5C"/>
       <w:shd w:val="clear" w:color="auto" w:fill="E1DFDD"/>
+    </w:rPr>
+  </w:style>
+  <w:style w:type="character" w:customStyle="1" w:styleId="Heading1Char">
+    <w:name w:val="Heading 1 Char"/>
+    <w:basedOn w:val="DefaultParagraphFont"/>
+    <w:link w:val="Heading1"/>
+    <w:uiPriority w:val="9"/>
+    <w:rsid w:val="00515012"/>
+    <w:rPr>
+      <w:rFonts w:ascii="Times New Roman" w:eastAsia="Times New Roman" w:hAnsi="Times New Roman" w:cs="Times New Roman"/>
+      <w:b/>
+      <w:bCs/>
+      <w:kern w:val="36"/>
+      <w:sz w:val="48"/>
+      <w:szCs w:val="48"/>
+      <w:lang w:eastAsia="en-IN"/>
     </w:rPr>
   </w:style>
 </w:styles>

</xml_diff>